<commit_message>
docs: atualizando o relatório de atividades
</commit_message>
<xml_diff>
--- a/Relatório Semanal de Atividades F1 Streaming.docx
+++ b/Relatório Semanal de Atividades F1 Streaming.docx
@@ -77,7 +77,7 @@
         <w:tc>
           <w:tcPr>
             <w:cnfStyle w:val="001000000100" w:firstRow="0" w:lastRow="0" w:firstColumn="1" w:lastColumn="0" w:oddVBand="0" w:evenVBand="0" w:oddHBand="0" w:evenHBand="0" w:firstRowFirstColumn="1" w:firstRowLastColumn="0" w:lastRowFirstColumn="0" w:lastRowLastColumn="0"/>
-            <w:tcW w:w="2399" w:type="dxa"/>
+            <w:tcW w:w="2385" w:type="dxa"/>
             <w:tcBorders>
               <w:top w:val="single" w:sz="4" w:space="0" w:color="auto"/>
             </w:tcBorders>
@@ -103,7 +103,7 @@
         </w:tc>
         <w:tc>
           <w:tcPr>
-            <w:tcW w:w="4122" w:type="dxa"/>
+            <w:tcW w:w="4089" w:type="dxa"/>
             <w:tcBorders>
               <w:top w:val="single" w:sz="4" w:space="0" w:color="auto"/>
             </w:tcBorders>
@@ -130,7 +130,7 @@
         </w:tc>
         <w:tc>
           <w:tcPr>
-            <w:tcW w:w="236" w:type="dxa"/>
+            <w:tcW w:w="2030" w:type="dxa"/>
             <w:tcBorders>
               <w:top w:val="single" w:sz="4" w:space="0" w:color="auto"/>
             </w:tcBorders>
@@ -163,7 +163,7 @@
         <w:tc>
           <w:tcPr>
             <w:cnfStyle w:val="001000000000" w:firstRow="0" w:lastRow="0" w:firstColumn="1" w:lastColumn="0" w:oddVBand="0" w:evenVBand="0" w:oddHBand="0" w:evenHBand="0" w:firstRowFirstColumn="0" w:firstRowLastColumn="0" w:lastRowFirstColumn="0" w:lastRowLastColumn="0"/>
-            <w:tcW w:w="2399" w:type="dxa"/>
+            <w:tcW w:w="2385" w:type="dxa"/>
           </w:tcPr>
           <w:p>
             <w:pPr>
@@ -188,7 +188,7 @@
         </w:tc>
         <w:tc>
           <w:tcPr>
-            <w:tcW w:w="4122" w:type="dxa"/>
+            <w:tcW w:w="4089" w:type="dxa"/>
           </w:tcPr>
           <w:p>
             <w:pPr>
@@ -211,7 +211,7 @@
         </w:tc>
         <w:tc>
           <w:tcPr>
-            <w:tcW w:w="236" w:type="dxa"/>
+            <w:tcW w:w="2030" w:type="dxa"/>
           </w:tcPr>
           <w:p>
             <w:pPr>
@@ -255,7 +255,7 @@
         <w:tc>
           <w:tcPr>
             <w:cnfStyle w:val="001000000000" w:firstRow="0" w:lastRow="0" w:firstColumn="1" w:lastColumn="0" w:oddVBand="0" w:evenVBand="0" w:oddHBand="0" w:evenHBand="0" w:firstRowFirstColumn="0" w:firstRowLastColumn="0" w:lastRowFirstColumn="0" w:lastRowLastColumn="0"/>
-            <w:tcW w:w="2399" w:type="dxa"/>
+            <w:tcW w:w="2385" w:type="dxa"/>
           </w:tcPr>
           <w:p>
             <w:pPr>
@@ -280,7 +280,7 @@
         </w:tc>
         <w:tc>
           <w:tcPr>
-            <w:tcW w:w="4122" w:type="dxa"/>
+            <w:tcW w:w="4089" w:type="dxa"/>
           </w:tcPr>
           <w:p>
             <w:pPr>
@@ -321,7 +321,7 @@
         </w:tc>
         <w:tc>
           <w:tcPr>
-            <w:tcW w:w="236" w:type="dxa"/>
+            <w:tcW w:w="2030" w:type="dxa"/>
           </w:tcPr>
           <w:p>
             <w:pPr>
@@ -350,7 +350,7 @@
         <w:tc>
           <w:tcPr>
             <w:cnfStyle w:val="001000000000" w:firstRow="0" w:lastRow="0" w:firstColumn="1" w:lastColumn="0" w:oddVBand="0" w:evenVBand="0" w:oddHBand="0" w:evenHBand="0" w:firstRowFirstColumn="0" w:firstRowLastColumn="0" w:lastRowFirstColumn="0" w:lastRowLastColumn="0"/>
-            <w:tcW w:w="2399" w:type="dxa"/>
+            <w:tcW w:w="2385" w:type="dxa"/>
           </w:tcPr>
           <w:p>
             <w:pPr>
@@ -375,7 +375,7 @@
         </w:tc>
         <w:tc>
           <w:tcPr>
-            <w:tcW w:w="4122" w:type="dxa"/>
+            <w:tcW w:w="4089" w:type="dxa"/>
           </w:tcPr>
           <w:p>
             <w:pPr>
@@ -392,13 +392,13 @@
                 <w:sz w:val="24"/>
                 <w:szCs w:val="24"/>
               </w:rPr>
-              <w:t xml:space="preserve">Finalização dos slides de apresentação </w:t>
-            </w:r>
-          </w:p>
-        </w:tc>
-        <w:tc>
-          <w:tcPr>
-            <w:tcW w:w="236" w:type="dxa"/>
+              <w:t>Finalização dos slides de apresentação</w:t>
+            </w:r>
+          </w:p>
+        </w:tc>
+        <w:tc>
+          <w:tcPr>
+            <w:tcW w:w="2030" w:type="dxa"/>
           </w:tcPr>
           <w:p>
             <w:pPr>
@@ -424,7 +424,7 @@
         <w:tc>
           <w:tcPr>
             <w:cnfStyle w:val="001000000000" w:firstRow="0" w:lastRow="0" w:firstColumn="1" w:lastColumn="0" w:oddVBand="0" w:evenVBand="0" w:oddHBand="0" w:evenHBand="0" w:firstRowFirstColumn="0" w:firstRowLastColumn="0" w:lastRowFirstColumn="0" w:lastRowLastColumn="0"/>
-            <w:tcW w:w="2399" w:type="dxa"/>
+            <w:tcW w:w="2385" w:type="dxa"/>
           </w:tcPr>
           <w:p>
             <w:pPr>
@@ -449,7 +449,7 @@
         </w:tc>
         <w:tc>
           <w:tcPr>
-            <w:tcW w:w="4122" w:type="dxa"/>
+            <w:tcW w:w="4089" w:type="dxa"/>
           </w:tcPr>
           <w:p>
             <w:pPr>
@@ -466,13 +466,13 @@
                 <w:sz w:val="24"/>
                 <w:szCs w:val="24"/>
               </w:rPr>
-              <w:t xml:space="preserve">Apresentação da proposta. </w:t>
-            </w:r>
-          </w:p>
-        </w:tc>
-        <w:tc>
-          <w:tcPr>
-            <w:tcW w:w="236" w:type="dxa"/>
+              <w:t>Apresentação da proposta.</w:t>
+            </w:r>
+          </w:p>
+        </w:tc>
+        <w:tc>
+          <w:tcPr>
+            <w:tcW w:w="2030" w:type="dxa"/>
           </w:tcPr>
           <w:p>
             <w:pPr>
@@ -519,7 +519,849 @@
         <w:tc>
           <w:tcPr>
             <w:cnfStyle w:val="001000000000" w:firstRow="0" w:lastRow="0" w:firstColumn="1" w:lastColumn="0" w:oddVBand="0" w:evenVBand="0" w:oddHBand="0" w:evenHBand="0" w:firstRowFirstColumn="0" w:firstRowLastColumn="0" w:lastRowFirstColumn="0" w:lastRowLastColumn="0"/>
-            <w:tcW w:w="2399" w:type="dxa"/>
+            <w:tcW w:w="2385" w:type="dxa"/>
+          </w:tcPr>
+          <w:p>
+            <w:pPr>
+              <w:jc w:val="center"/>
+              <w:rPr>
+                <w:rFonts w:ascii="Arial" w:hAnsi="Arial" w:cs="Arial"/>
+                <w:b w:val="0"/>
+                <w:sz w:val="24"/>
+                <w:szCs w:val="24"/>
+              </w:rPr>
+            </w:pPr>
+            <w:r>
+              <w:rPr>
+                <w:rFonts w:ascii="Arial" w:hAnsi="Arial" w:cs="Arial"/>
+                <w:b w:val="0"/>
+                <w:sz w:val="24"/>
+                <w:szCs w:val="24"/>
+              </w:rPr>
+              <w:t>03/07/2025</w:t>
+            </w:r>
+          </w:p>
+        </w:tc>
+        <w:tc>
+          <w:tcPr>
+            <w:tcW w:w="4089" w:type="dxa"/>
+          </w:tcPr>
+          <w:p>
+            <w:pPr>
+              <w:cnfStyle w:val="000000100000" w:firstRow="0" w:lastRow="0" w:firstColumn="0" w:lastColumn="0" w:oddVBand="0" w:evenVBand="0" w:oddHBand="1" w:evenHBand="0" w:firstRowFirstColumn="0" w:firstRowLastColumn="0" w:lastRowFirstColumn="0" w:lastRowLastColumn="0"/>
+              <w:rPr>
+                <w:rFonts w:ascii="Arial" w:hAnsi="Arial" w:cs="Arial"/>
+                <w:sz w:val="24"/>
+                <w:szCs w:val="24"/>
+              </w:rPr>
+            </w:pPr>
+            <w:r>
+              <w:rPr>
+                <w:rFonts w:ascii="Arial" w:hAnsi="Arial" w:cs="Arial"/>
+                <w:sz w:val="24"/>
+                <w:szCs w:val="24"/>
+              </w:rPr>
+              <w:t>Criação de repositório e projeto</w:t>
+            </w:r>
+          </w:p>
+        </w:tc>
+        <w:tc>
+          <w:tcPr>
+            <w:tcW w:w="2030" w:type="dxa"/>
+          </w:tcPr>
+          <w:p>
+            <w:pPr>
+              <w:cnfStyle w:val="000000100000" w:firstRow="0" w:lastRow="0" w:firstColumn="0" w:lastColumn="0" w:oddVBand="0" w:evenVBand="0" w:oddHBand="1" w:evenHBand="0" w:firstRowFirstColumn="0" w:firstRowLastColumn="0" w:lastRowFirstColumn="0" w:lastRowLastColumn="0"/>
+              <w:rPr>
+                <w:rFonts w:ascii="Arial" w:hAnsi="Arial" w:cs="Arial"/>
+                <w:sz w:val="24"/>
+                <w:szCs w:val="24"/>
+              </w:rPr>
+            </w:pPr>
+            <w:r>
+              <w:rPr>
+                <w:rFonts w:ascii="Arial" w:hAnsi="Arial" w:cs="Arial"/>
+                <w:sz w:val="24"/>
+                <w:szCs w:val="24"/>
+              </w:rPr>
+              <w:t>Meilyn</w:t>
+            </w:r>
+          </w:p>
+        </w:tc>
+      </w:tr>
+      <w:tr>
+        <w:tc>
+          <w:tcPr>
+            <w:cnfStyle w:val="001000000000" w:firstRow="0" w:lastRow="0" w:firstColumn="1" w:lastColumn="0" w:oddVBand="0" w:evenVBand="0" w:oddHBand="0" w:evenHBand="0" w:firstRowFirstColumn="0" w:firstRowLastColumn="0" w:lastRowFirstColumn="0" w:lastRowLastColumn="0"/>
+            <w:tcW w:w="2385" w:type="dxa"/>
+          </w:tcPr>
+          <w:p>
+            <w:pPr>
+              <w:jc w:val="center"/>
+              <w:rPr>
+                <w:rFonts w:ascii="Arial" w:hAnsi="Arial" w:cs="Arial"/>
+                <w:b w:val="0"/>
+                <w:sz w:val="24"/>
+                <w:szCs w:val="24"/>
+              </w:rPr>
+            </w:pPr>
+            <w:r>
+              <w:rPr>
+                <w:rFonts w:ascii="Arial" w:hAnsi="Arial" w:cs="Arial"/>
+                <w:b w:val="0"/>
+                <w:sz w:val="24"/>
+                <w:szCs w:val="24"/>
+              </w:rPr>
+              <w:t>17/07/2025</w:t>
+            </w:r>
+          </w:p>
+        </w:tc>
+        <w:tc>
+          <w:tcPr>
+            <w:tcW w:w="4089" w:type="dxa"/>
+          </w:tcPr>
+          <w:p>
+            <w:pPr>
+              <w:cnfStyle w:val="000000000000" w:firstRow="0" w:lastRow="0" w:firstColumn="0" w:lastColumn="0" w:oddVBand="0" w:evenVBand="0" w:oddHBand="0" w:evenHBand="0" w:firstRowFirstColumn="0" w:firstRowLastColumn="0" w:lastRowFirstColumn="0" w:lastRowLastColumn="0"/>
+              <w:rPr>
+                <w:rFonts w:ascii="Arial" w:hAnsi="Arial" w:cs="Arial"/>
+                <w:sz w:val="24"/>
+                <w:szCs w:val="24"/>
+              </w:rPr>
+            </w:pPr>
+            <w:r>
+              <w:rPr>
+                <w:rFonts w:ascii="Arial" w:hAnsi="Arial" w:cs="Arial"/>
+                <w:sz w:val="24"/>
+                <w:szCs w:val="24"/>
+              </w:rPr>
+              <w:t xml:space="preserve">Comecei a criar os </w:t>
+            </w:r>
+            <w:proofErr w:type="spellStart"/>
+            <w:r>
+              <w:rPr>
+                <w:rFonts w:ascii="Arial" w:hAnsi="Arial" w:cs="Arial"/>
+                <w:sz w:val="24"/>
+                <w:szCs w:val="24"/>
+              </w:rPr>
+              <w:t>wireframes</w:t>
+            </w:r>
+            <w:proofErr w:type="spellEnd"/>
+            <w:r>
+              <w:rPr>
+                <w:rFonts w:ascii="Arial" w:hAnsi="Arial" w:cs="Arial"/>
+                <w:sz w:val="24"/>
+                <w:szCs w:val="24"/>
+              </w:rPr>
+              <w:t xml:space="preserve"> de baixa fidelidade</w:t>
+            </w:r>
+          </w:p>
+        </w:tc>
+        <w:tc>
+          <w:tcPr>
+            <w:tcW w:w="2030" w:type="dxa"/>
+          </w:tcPr>
+          <w:p>
+            <w:pPr>
+              <w:cnfStyle w:val="000000000000" w:firstRow="0" w:lastRow="0" w:firstColumn="0" w:lastColumn="0" w:oddVBand="0" w:evenVBand="0" w:oddHBand="0" w:evenHBand="0" w:firstRowFirstColumn="0" w:firstRowLastColumn="0" w:lastRowFirstColumn="0" w:lastRowLastColumn="0"/>
+              <w:rPr>
+                <w:rFonts w:ascii="Arial" w:hAnsi="Arial" w:cs="Arial"/>
+                <w:sz w:val="24"/>
+                <w:szCs w:val="24"/>
+              </w:rPr>
+            </w:pPr>
+            <w:r>
+              <w:rPr>
+                <w:rFonts w:ascii="Arial" w:hAnsi="Arial" w:cs="Arial"/>
+                <w:sz w:val="24"/>
+                <w:szCs w:val="24"/>
+              </w:rPr>
+              <w:t>Meilyn</w:t>
+            </w:r>
+          </w:p>
+        </w:tc>
+      </w:tr>
+      <w:tr>
+        <w:trPr>
+          <w:cnfStyle w:val="000000100000" w:firstRow="0" w:lastRow="0" w:firstColumn="0" w:lastColumn="0" w:oddVBand="0" w:evenVBand="0" w:oddHBand="1" w:evenHBand="0" w:firstRowFirstColumn="0" w:firstRowLastColumn="0" w:lastRowFirstColumn="0" w:lastRowLastColumn="0"/>
+        </w:trPr>
+        <w:tc>
+          <w:tcPr>
+            <w:cnfStyle w:val="001000000000" w:firstRow="0" w:lastRow="0" w:firstColumn="1" w:lastColumn="0" w:oddVBand="0" w:evenVBand="0" w:oddHBand="0" w:evenHBand="0" w:firstRowFirstColumn="0" w:firstRowLastColumn="0" w:lastRowFirstColumn="0" w:lastRowLastColumn="0"/>
+            <w:tcW w:w="2385" w:type="dxa"/>
+          </w:tcPr>
+          <w:p>
+            <w:pPr>
+              <w:jc w:val="center"/>
+              <w:rPr>
+                <w:rFonts w:ascii="Arial" w:hAnsi="Arial" w:cs="Arial"/>
+                <w:b w:val="0"/>
+                <w:sz w:val="24"/>
+                <w:szCs w:val="24"/>
+              </w:rPr>
+            </w:pPr>
+            <w:r>
+              <w:rPr>
+                <w:rFonts w:ascii="Arial" w:hAnsi="Arial" w:cs="Arial"/>
+                <w:b w:val="0"/>
+                <w:sz w:val="24"/>
+                <w:szCs w:val="24"/>
+              </w:rPr>
+              <w:t>24/07/2025</w:t>
+            </w:r>
+          </w:p>
+        </w:tc>
+        <w:tc>
+          <w:tcPr>
+            <w:tcW w:w="4089" w:type="dxa"/>
+          </w:tcPr>
+          <w:p>
+            <w:pPr>
+              <w:cnfStyle w:val="000000100000" w:firstRow="0" w:lastRow="0" w:firstColumn="0" w:lastColumn="0" w:oddVBand="0" w:evenVBand="0" w:oddHBand="1" w:evenHBand="0" w:firstRowFirstColumn="0" w:firstRowLastColumn="0" w:lastRowFirstColumn="0" w:lastRowLastColumn="0"/>
+              <w:rPr>
+                <w:rFonts w:ascii="Arial" w:hAnsi="Arial" w:cs="Arial"/>
+                <w:sz w:val="24"/>
+                <w:szCs w:val="24"/>
+              </w:rPr>
+            </w:pPr>
+            <w:r>
+              <w:rPr>
+                <w:rFonts w:ascii="Arial" w:hAnsi="Arial" w:cs="Arial"/>
+                <w:sz w:val="24"/>
+                <w:szCs w:val="24"/>
+              </w:rPr>
+              <w:t xml:space="preserve">Criação dos componentes de </w:t>
+            </w:r>
+            <w:proofErr w:type="spellStart"/>
+            <w:r>
+              <w:rPr>
+                <w:rFonts w:ascii="Arial" w:hAnsi="Arial" w:cs="Arial"/>
+                <w:sz w:val="24"/>
+                <w:szCs w:val="24"/>
+              </w:rPr>
+              <w:t>login</w:t>
+            </w:r>
+            <w:proofErr w:type="spellEnd"/>
+            <w:r>
+              <w:rPr>
+                <w:rFonts w:ascii="Arial" w:hAnsi="Arial" w:cs="Arial"/>
+                <w:sz w:val="24"/>
+                <w:szCs w:val="24"/>
+              </w:rPr>
+              <w:t xml:space="preserve"> e cadastro</w:t>
+            </w:r>
+          </w:p>
+        </w:tc>
+        <w:tc>
+          <w:tcPr>
+            <w:tcW w:w="2030" w:type="dxa"/>
+          </w:tcPr>
+          <w:p>
+            <w:pPr>
+              <w:cnfStyle w:val="000000100000" w:firstRow="0" w:lastRow="0" w:firstColumn="0" w:lastColumn="0" w:oddVBand="0" w:evenVBand="0" w:oddHBand="1" w:evenHBand="0" w:firstRowFirstColumn="0" w:firstRowLastColumn="0" w:lastRowFirstColumn="0" w:lastRowLastColumn="0"/>
+              <w:rPr>
+                <w:rFonts w:ascii="Arial" w:hAnsi="Arial" w:cs="Arial"/>
+                <w:sz w:val="24"/>
+                <w:szCs w:val="24"/>
+              </w:rPr>
+            </w:pPr>
+            <w:r>
+              <w:rPr>
+                <w:rFonts w:ascii="Arial" w:hAnsi="Arial" w:cs="Arial"/>
+                <w:sz w:val="24"/>
+                <w:szCs w:val="24"/>
+              </w:rPr>
+              <w:t>Meilyn</w:t>
+            </w:r>
+          </w:p>
+        </w:tc>
+      </w:tr>
+      <w:tr>
+        <w:tc>
+          <w:tcPr>
+            <w:cnfStyle w:val="001000000000" w:firstRow="0" w:lastRow="0" w:firstColumn="1" w:lastColumn="0" w:oddVBand="0" w:evenVBand="0" w:oddHBand="0" w:evenHBand="0" w:firstRowFirstColumn="0" w:firstRowLastColumn="0" w:lastRowFirstColumn="0" w:lastRowLastColumn="0"/>
+            <w:tcW w:w="2385" w:type="dxa"/>
+          </w:tcPr>
+          <w:p>
+            <w:pPr>
+              <w:jc w:val="center"/>
+              <w:rPr>
+                <w:rFonts w:ascii="Arial" w:hAnsi="Arial" w:cs="Arial"/>
+                <w:b w:val="0"/>
+                <w:sz w:val="24"/>
+                <w:szCs w:val="24"/>
+              </w:rPr>
+            </w:pPr>
+            <w:r>
+              <w:rPr>
+                <w:rFonts w:ascii="Arial" w:hAnsi="Arial" w:cs="Arial"/>
+                <w:b w:val="0"/>
+                <w:sz w:val="24"/>
+                <w:szCs w:val="24"/>
+              </w:rPr>
+              <w:t>24/07/2025</w:t>
+            </w:r>
+          </w:p>
+        </w:tc>
+        <w:tc>
+          <w:tcPr>
+            <w:tcW w:w="4089" w:type="dxa"/>
+          </w:tcPr>
+          <w:p>
+            <w:pPr>
+              <w:cnfStyle w:val="000000000000" w:firstRow="0" w:lastRow="0" w:firstColumn="0" w:lastColumn="0" w:oddVBand="0" w:evenVBand="0" w:oddHBand="0" w:evenHBand="0" w:firstRowFirstColumn="0" w:firstRowLastColumn="0" w:lastRowFirstColumn="0" w:lastRowLastColumn="0"/>
+              <w:rPr>
+                <w:rFonts w:ascii="Arial" w:hAnsi="Arial" w:cs="Arial"/>
+                <w:sz w:val="24"/>
+                <w:szCs w:val="24"/>
+              </w:rPr>
+            </w:pPr>
+            <w:r>
+              <w:rPr>
+                <w:rFonts w:ascii="Arial" w:hAnsi="Arial" w:cs="Arial"/>
+                <w:sz w:val="24"/>
+                <w:szCs w:val="24"/>
+              </w:rPr>
+              <w:t>Apresentação dos resultados parciais</w:t>
+            </w:r>
+          </w:p>
+        </w:tc>
+        <w:tc>
+          <w:tcPr>
+            <w:tcW w:w="2030" w:type="dxa"/>
+          </w:tcPr>
+          <w:p>
+            <w:pPr>
+              <w:cnfStyle w:val="000000000000" w:firstRow="0" w:lastRow="0" w:firstColumn="0" w:lastColumn="0" w:oddVBand="0" w:evenVBand="0" w:oddHBand="0" w:evenHBand="0" w:firstRowFirstColumn="0" w:firstRowLastColumn="0" w:lastRowFirstColumn="0" w:lastRowLastColumn="0"/>
+              <w:rPr>
+                <w:rFonts w:ascii="Arial" w:hAnsi="Arial" w:cs="Arial"/>
+                <w:sz w:val="24"/>
+                <w:szCs w:val="24"/>
+              </w:rPr>
+            </w:pPr>
+            <w:proofErr w:type="spellStart"/>
+            <w:r>
+              <w:rPr>
+                <w:rFonts w:ascii="Arial" w:hAnsi="Arial" w:cs="Arial"/>
+                <w:sz w:val="24"/>
+                <w:szCs w:val="24"/>
+              </w:rPr>
+              <w:t>Alen</w:t>
+            </w:r>
+            <w:proofErr w:type="spellEnd"/>
+            <w:r>
+              <w:rPr>
+                <w:rFonts w:ascii="Arial" w:hAnsi="Arial" w:cs="Arial"/>
+                <w:sz w:val="24"/>
+                <w:szCs w:val="24"/>
+              </w:rPr>
+              <w:t>, Meilyn</w:t>
+            </w:r>
+          </w:p>
+        </w:tc>
+      </w:tr>
+      <w:tr>
+        <w:trPr>
+          <w:cnfStyle w:val="000000100000" w:firstRow="0" w:lastRow="0" w:firstColumn="0" w:lastColumn="0" w:oddVBand="0" w:evenVBand="0" w:oddHBand="1" w:evenHBand="0" w:firstRowFirstColumn="0" w:firstRowLastColumn="0" w:lastRowFirstColumn="0" w:lastRowLastColumn="0"/>
+        </w:trPr>
+        <w:tc>
+          <w:tcPr>
+            <w:cnfStyle w:val="001000000000" w:firstRow="0" w:lastRow="0" w:firstColumn="1" w:lastColumn="0" w:oddVBand="0" w:evenVBand="0" w:oddHBand="0" w:evenHBand="0" w:firstRowFirstColumn="0" w:firstRowLastColumn="0" w:lastRowFirstColumn="0" w:lastRowLastColumn="0"/>
+            <w:tcW w:w="2385" w:type="dxa"/>
+          </w:tcPr>
+          <w:p>
+            <w:pPr>
+              <w:jc w:val="center"/>
+              <w:rPr>
+                <w:rFonts w:ascii="Arial" w:hAnsi="Arial" w:cs="Arial"/>
+                <w:b w:val="0"/>
+                <w:sz w:val="24"/>
+                <w:szCs w:val="24"/>
+              </w:rPr>
+            </w:pPr>
+            <w:r>
+              <w:rPr>
+                <w:rFonts w:ascii="Arial" w:hAnsi="Arial" w:cs="Arial"/>
+                <w:b w:val="0"/>
+                <w:sz w:val="24"/>
+                <w:szCs w:val="24"/>
+              </w:rPr>
+              <w:t>28/07/2025</w:t>
+            </w:r>
+          </w:p>
+        </w:tc>
+        <w:tc>
+          <w:tcPr>
+            <w:tcW w:w="4089" w:type="dxa"/>
+          </w:tcPr>
+          <w:p>
+            <w:pPr>
+              <w:cnfStyle w:val="000000100000" w:firstRow="0" w:lastRow="0" w:firstColumn="0" w:lastColumn="0" w:oddVBand="0" w:evenVBand="0" w:oddHBand="1" w:evenHBand="0" w:firstRowFirstColumn="0" w:firstRowLastColumn="0" w:lastRowFirstColumn="0" w:lastRowLastColumn="0"/>
+              <w:rPr>
+                <w:rFonts w:ascii="Arial" w:hAnsi="Arial" w:cs="Arial"/>
+                <w:sz w:val="24"/>
+                <w:szCs w:val="24"/>
+              </w:rPr>
+            </w:pPr>
+            <w:r>
+              <w:rPr>
+                <w:rFonts w:ascii="Arial" w:hAnsi="Arial" w:cs="Arial"/>
+                <w:sz w:val="24"/>
+                <w:szCs w:val="24"/>
+              </w:rPr>
+              <w:t xml:space="preserve">Conclusão dos </w:t>
+            </w:r>
+            <w:proofErr w:type="spellStart"/>
+            <w:r>
+              <w:rPr>
+                <w:rFonts w:ascii="Arial" w:hAnsi="Arial" w:cs="Arial"/>
+                <w:sz w:val="24"/>
+                <w:szCs w:val="24"/>
+              </w:rPr>
+              <w:t>wireframes</w:t>
+            </w:r>
+            <w:proofErr w:type="spellEnd"/>
+            <w:r>
+              <w:rPr>
+                <w:rFonts w:ascii="Arial" w:hAnsi="Arial" w:cs="Arial"/>
+                <w:sz w:val="24"/>
+                <w:szCs w:val="24"/>
+              </w:rPr>
+              <w:t xml:space="preserve"> de alta fidelidade</w:t>
+            </w:r>
+          </w:p>
+        </w:tc>
+        <w:tc>
+          <w:tcPr>
+            <w:tcW w:w="2030" w:type="dxa"/>
+          </w:tcPr>
+          <w:p>
+            <w:pPr>
+              <w:cnfStyle w:val="000000100000" w:firstRow="0" w:lastRow="0" w:firstColumn="0" w:lastColumn="0" w:oddVBand="0" w:evenVBand="0" w:oddHBand="1" w:evenHBand="0" w:firstRowFirstColumn="0" w:firstRowLastColumn="0" w:lastRowFirstColumn="0" w:lastRowLastColumn="0"/>
+              <w:rPr>
+                <w:rFonts w:ascii="Arial" w:hAnsi="Arial" w:cs="Arial"/>
+                <w:sz w:val="24"/>
+                <w:szCs w:val="24"/>
+              </w:rPr>
+            </w:pPr>
+            <w:r>
+              <w:rPr>
+                <w:rFonts w:ascii="Arial" w:hAnsi="Arial" w:cs="Arial"/>
+                <w:sz w:val="24"/>
+                <w:szCs w:val="24"/>
+              </w:rPr>
+              <w:t>Meilyn</w:t>
+            </w:r>
+          </w:p>
+        </w:tc>
+      </w:tr>
+      <w:tr>
+        <w:tc>
+          <w:tcPr>
+            <w:cnfStyle w:val="001000000000" w:firstRow="0" w:lastRow="0" w:firstColumn="1" w:lastColumn="0" w:oddVBand="0" w:evenVBand="0" w:oddHBand="0" w:evenHBand="0" w:firstRowFirstColumn="0" w:firstRowLastColumn="0" w:lastRowFirstColumn="0" w:lastRowLastColumn="0"/>
+            <w:tcW w:w="2385" w:type="dxa"/>
+          </w:tcPr>
+          <w:p>
+            <w:pPr>
+              <w:jc w:val="center"/>
+              <w:rPr>
+                <w:rFonts w:ascii="Arial" w:hAnsi="Arial" w:cs="Arial"/>
+                <w:b w:val="0"/>
+                <w:sz w:val="24"/>
+                <w:szCs w:val="24"/>
+              </w:rPr>
+            </w:pPr>
+            <w:r>
+              <w:rPr>
+                <w:rFonts w:ascii="Arial" w:hAnsi="Arial" w:cs="Arial"/>
+                <w:b w:val="0"/>
+                <w:sz w:val="24"/>
+                <w:szCs w:val="24"/>
+              </w:rPr>
+              <w:t>01/08/2025</w:t>
+            </w:r>
+          </w:p>
+        </w:tc>
+        <w:tc>
+          <w:tcPr>
+            <w:tcW w:w="4089" w:type="dxa"/>
+          </w:tcPr>
+          <w:p>
+            <w:pPr>
+              <w:cnfStyle w:val="000000000000" w:firstRow="0" w:lastRow="0" w:firstColumn="0" w:lastColumn="0" w:oddVBand="0" w:evenVBand="0" w:oddHBand="0" w:evenHBand="0" w:firstRowFirstColumn="0" w:firstRowLastColumn="0" w:lastRowFirstColumn="0" w:lastRowLastColumn="0"/>
+              <w:rPr>
+                <w:rFonts w:ascii="Arial" w:hAnsi="Arial" w:cs="Arial"/>
+                <w:sz w:val="24"/>
+                <w:szCs w:val="24"/>
+              </w:rPr>
+            </w:pPr>
+            <w:r>
+              <w:rPr>
+                <w:rFonts w:ascii="Arial" w:hAnsi="Arial" w:cs="Arial"/>
+                <w:sz w:val="24"/>
+                <w:szCs w:val="24"/>
+              </w:rPr>
+              <w:t xml:space="preserve">Estilização da tela de </w:t>
+            </w:r>
+            <w:proofErr w:type="spellStart"/>
+            <w:r>
+              <w:rPr>
+                <w:rFonts w:ascii="Arial" w:hAnsi="Arial" w:cs="Arial"/>
+                <w:sz w:val="24"/>
+                <w:szCs w:val="24"/>
+              </w:rPr>
+              <w:t>login</w:t>
+            </w:r>
+            <w:proofErr w:type="spellEnd"/>
+            <w:r>
+              <w:rPr>
+                <w:rFonts w:ascii="Arial" w:hAnsi="Arial" w:cs="Arial"/>
+                <w:sz w:val="24"/>
+                <w:szCs w:val="24"/>
+              </w:rPr>
+              <w:t xml:space="preserve"> e cadastro</w:t>
+            </w:r>
+          </w:p>
+        </w:tc>
+        <w:tc>
+          <w:tcPr>
+            <w:tcW w:w="2030" w:type="dxa"/>
+          </w:tcPr>
+          <w:p>
+            <w:pPr>
+              <w:cnfStyle w:val="000000000000" w:firstRow="0" w:lastRow="0" w:firstColumn="0" w:lastColumn="0" w:oddVBand="0" w:evenVBand="0" w:oddHBand="0" w:evenHBand="0" w:firstRowFirstColumn="0" w:firstRowLastColumn="0" w:lastRowFirstColumn="0" w:lastRowLastColumn="0"/>
+              <w:rPr>
+                <w:rFonts w:ascii="Arial" w:hAnsi="Arial" w:cs="Arial"/>
+                <w:sz w:val="24"/>
+                <w:szCs w:val="24"/>
+              </w:rPr>
+            </w:pPr>
+            <w:r>
+              <w:rPr>
+                <w:rFonts w:ascii="Arial" w:hAnsi="Arial" w:cs="Arial"/>
+                <w:sz w:val="24"/>
+                <w:szCs w:val="24"/>
+              </w:rPr>
+              <w:t>Meilyn</w:t>
+            </w:r>
+          </w:p>
+        </w:tc>
+      </w:tr>
+      <w:tr>
+        <w:trPr>
+          <w:cnfStyle w:val="000000100000" w:firstRow="0" w:lastRow="0" w:firstColumn="0" w:lastColumn="0" w:oddVBand="0" w:evenVBand="0" w:oddHBand="1" w:evenHBand="0" w:firstRowFirstColumn="0" w:firstRowLastColumn="0" w:lastRowFirstColumn="0" w:lastRowLastColumn="0"/>
+        </w:trPr>
+        <w:tc>
+          <w:tcPr>
+            <w:cnfStyle w:val="001000000000" w:firstRow="0" w:lastRow="0" w:firstColumn="1" w:lastColumn="0" w:oddVBand="0" w:evenVBand="0" w:oddHBand="0" w:evenHBand="0" w:firstRowFirstColumn="0" w:firstRowLastColumn="0" w:lastRowFirstColumn="0" w:lastRowLastColumn="0"/>
+            <w:tcW w:w="2385" w:type="dxa"/>
+          </w:tcPr>
+          <w:p>
+            <w:pPr>
+              <w:jc w:val="center"/>
+              <w:rPr>
+                <w:rFonts w:ascii="Arial" w:hAnsi="Arial" w:cs="Arial"/>
+                <w:b w:val="0"/>
+                <w:sz w:val="24"/>
+                <w:szCs w:val="24"/>
+              </w:rPr>
+            </w:pPr>
+            <w:r>
+              <w:rPr>
+                <w:rFonts w:ascii="Arial" w:hAnsi="Arial" w:cs="Arial"/>
+                <w:b w:val="0"/>
+                <w:sz w:val="24"/>
+                <w:szCs w:val="24"/>
+              </w:rPr>
+              <w:t>05/08/2025</w:t>
+            </w:r>
+          </w:p>
+        </w:tc>
+        <w:tc>
+          <w:tcPr>
+            <w:tcW w:w="4089" w:type="dxa"/>
+          </w:tcPr>
+          <w:p>
+            <w:pPr>
+              <w:cnfStyle w:val="000000100000" w:firstRow="0" w:lastRow="0" w:firstColumn="0" w:lastColumn="0" w:oddVBand="0" w:evenVBand="0" w:oddHBand="1" w:evenHBand="0" w:firstRowFirstColumn="0" w:firstRowLastColumn="0" w:lastRowFirstColumn="0" w:lastRowLastColumn="0"/>
+              <w:rPr>
+                <w:rFonts w:ascii="Arial" w:hAnsi="Arial" w:cs="Arial"/>
+                <w:sz w:val="24"/>
+                <w:szCs w:val="24"/>
+              </w:rPr>
+            </w:pPr>
+            <w:r>
+              <w:rPr>
+                <w:rFonts w:ascii="Arial" w:hAnsi="Arial" w:cs="Arial"/>
+                <w:sz w:val="24"/>
+                <w:szCs w:val="24"/>
+              </w:rPr>
+              <w:t xml:space="preserve">Criei os arquivos da tela de dashboard e componentes separados para a </w:t>
+            </w:r>
+            <w:r>
+              <w:rPr>
+                <w:rFonts w:ascii="Arial" w:hAnsi="Arial" w:cs="Arial"/>
+                <w:i/>
+                <w:sz w:val="24"/>
+                <w:szCs w:val="24"/>
+              </w:rPr>
+              <w:t>header</w:t>
+            </w:r>
+            <w:r>
+              <w:rPr>
+                <w:rFonts w:ascii="Arial" w:hAnsi="Arial" w:cs="Arial"/>
+                <w:sz w:val="24"/>
+                <w:szCs w:val="24"/>
+              </w:rPr>
+              <w:t xml:space="preserve"> e </w:t>
+            </w:r>
+            <w:proofErr w:type="spellStart"/>
+            <w:r>
+              <w:rPr>
+                <w:rFonts w:ascii="Arial" w:hAnsi="Arial" w:cs="Arial"/>
+                <w:i/>
+                <w:sz w:val="24"/>
+                <w:szCs w:val="24"/>
+              </w:rPr>
+              <w:t>sidebar</w:t>
+            </w:r>
+            <w:proofErr w:type="spellEnd"/>
+            <w:r>
+              <w:rPr>
+                <w:rFonts w:ascii="Arial" w:hAnsi="Arial" w:cs="Arial"/>
+                <w:sz w:val="24"/>
+                <w:szCs w:val="24"/>
+              </w:rPr>
+              <w:t xml:space="preserve"> da página. Adicionei rotas novas.</w:t>
+            </w:r>
+          </w:p>
+        </w:tc>
+        <w:tc>
+          <w:tcPr>
+            <w:tcW w:w="2030" w:type="dxa"/>
+          </w:tcPr>
+          <w:p>
+            <w:pPr>
+              <w:cnfStyle w:val="000000100000" w:firstRow="0" w:lastRow="0" w:firstColumn="0" w:lastColumn="0" w:oddVBand="0" w:evenVBand="0" w:oddHBand="1" w:evenHBand="0" w:firstRowFirstColumn="0" w:firstRowLastColumn="0" w:lastRowFirstColumn="0" w:lastRowLastColumn="0"/>
+              <w:rPr>
+                <w:rFonts w:ascii="Arial" w:hAnsi="Arial" w:cs="Arial"/>
+                <w:sz w:val="24"/>
+                <w:szCs w:val="24"/>
+              </w:rPr>
+            </w:pPr>
+            <w:r>
+              <w:rPr>
+                <w:rFonts w:ascii="Arial" w:hAnsi="Arial" w:cs="Arial"/>
+                <w:sz w:val="24"/>
+                <w:szCs w:val="24"/>
+              </w:rPr>
+              <w:t>Meilyn</w:t>
+            </w:r>
+          </w:p>
+        </w:tc>
+      </w:tr>
+      <w:tr>
+        <w:tc>
+          <w:tcPr>
+            <w:cnfStyle w:val="001000000000" w:firstRow="0" w:lastRow="0" w:firstColumn="1" w:lastColumn="0" w:oddVBand="0" w:evenVBand="0" w:oddHBand="0" w:evenHBand="0" w:firstRowFirstColumn="0" w:firstRowLastColumn="0" w:lastRowFirstColumn="0" w:lastRowLastColumn="0"/>
+            <w:tcW w:w="2385" w:type="dxa"/>
+          </w:tcPr>
+          <w:p>
+            <w:pPr>
+              <w:jc w:val="center"/>
+              <w:rPr>
+                <w:rFonts w:ascii="Arial" w:hAnsi="Arial" w:cs="Arial"/>
+                <w:b w:val="0"/>
+                <w:sz w:val="24"/>
+                <w:szCs w:val="24"/>
+              </w:rPr>
+            </w:pPr>
+            <w:r>
+              <w:rPr>
+                <w:rFonts w:ascii="Arial" w:hAnsi="Arial" w:cs="Arial"/>
+                <w:b w:val="0"/>
+                <w:sz w:val="24"/>
+                <w:szCs w:val="24"/>
+              </w:rPr>
+              <w:t>06/08/2025</w:t>
+            </w:r>
+          </w:p>
+        </w:tc>
+        <w:tc>
+          <w:tcPr>
+            <w:tcW w:w="4089" w:type="dxa"/>
+          </w:tcPr>
+          <w:p>
+            <w:pPr>
+              <w:cnfStyle w:val="000000000000" w:firstRow="0" w:lastRow="0" w:firstColumn="0" w:lastColumn="0" w:oddVBand="0" w:evenVBand="0" w:oddHBand="0" w:evenHBand="0" w:firstRowFirstColumn="0" w:firstRowLastColumn="0" w:lastRowFirstColumn="0" w:lastRowLastColumn="0"/>
+              <w:rPr>
+                <w:rFonts w:ascii="Arial" w:hAnsi="Arial" w:cs="Arial"/>
+                <w:sz w:val="24"/>
+                <w:szCs w:val="24"/>
+              </w:rPr>
+            </w:pPr>
+            <w:r>
+              <w:rPr>
+                <w:rFonts w:ascii="Arial" w:hAnsi="Arial" w:cs="Arial"/>
+                <w:sz w:val="24"/>
+                <w:szCs w:val="24"/>
+              </w:rPr>
+              <w:t xml:space="preserve">Criei as telas de equipe e de corridas. Tentei pegar os dados da tela de corridas da API </w:t>
+            </w:r>
+            <w:r>
+              <w:rPr>
+                <w:rFonts w:ascii="Arial" w:hAnsi="Arial" w:cs="Arial"/>
+                <w:i/>
+                <w:sz w:val="24"/>
+                <w:szCs w:val="24"/>
+              </w:rPr>
+              <w:t>OpenF1.</w:t>
+            </w:r>
+          </w:p>
+        </w:tc>
+        <w:tc>
+          <w:tcPr>
+            <w:tcW w:w="2030" w:type="dxa"/>
+          </w:tcPr>
+          <w:p>
+            <w:pPr>
+              <w:cnfStyle w:val="000000000000" w:firstRow="0" w:lastRow="0" w:firstColumn="0" w:lastColumn="0" w:oddVBand="0" w:evenVBand="0" w:oddHBand="0" w:evenHBand="0" w:firstRowFirstColumn="0" w:firstRowLastColumn="0" w:lastRowFirstColumn="0" w:lastRowLastColumn="0"/>
+              <w:rPr>
+                <w:rFonts w:ascii="Arial" w:hAnsi="Arial" w:cs="Arial"/>
+                <w:sz w:val="24"/>
+                <w:szCs w:val="24"/>
+              </w:rPr>
+            </w:pPr>
+            <w:r>
+              <w:rPr>
+                <w:rFonts w:ascii="Arial" w:hAnsi="Arial" w:cs="Arial"/>
+                <w:sz w:val="24"/>
+                <w:szCs w:val="24"/>
+              </w:rPr>
+              <w:t>Meilyn</w:t>
+            </w:r>
+          </w:p>
+        </w:tc>
+      </w:tr>
+      <w:tr>
+        <w:trPr>
+          <w:cnfStyle w:val="000000100000" w:firstRow="0" w:lastRow="0" w:firstColumn="0" w:lastColumn="0" w:oddVBand="0" w:evenVBand="0" w:oddHBand="1" w:evenHBand="0" w:firstRowFirstColumn="0" w:firstRowLastColumn="0" w:lastRowFirstColumn="0" w:lastRowLastColumn="0"/>
+        </w:trPr>
+        <w:tc>
+          <w:tcPr>
+            <w:cnfStyle w:val="001000000000" w:firstRow="0" w:lastRow="0" w:firstColumn="1" w:lastColumn="0" w:oddVBand="0" w:evenVBand="0" w:oddHBand="0" w:evenHBand="0" w:firstRowFirstColumn="0" w:firstRowLastColumn="0" w:lastRowFirstColumn="0" w:lastRowLastColumn="0"/>
+            <w:tcW w:w="2385" w:type="dxa"/>
+          </w:tcPr>
+          <w:p>
+            <w:pPr>
+              <w:jc w:val="center"/>
+              <w:rPr>
+                <w:rFonts w:ascii="Arial" w:hAnsi="Arial" w:cs="Arial"/>
+                <w:b w:val="0"/>
+                <w:sz w:val="24"/>
+                <w:szCs w:val="24"/>
+              </w:rPr>
+            </w:pPr>
+            <w:r>
+              <w:rPr>
+                <w:rFonts w:ascii="Arial" w:hAnsi="Arial" w:cs="Arial"/>
+                <w:b w:val="0"/>
+                <w:sz w:val="24"/>
+                <w:szCs w:val="24"/>
+              </w:rPr>
+              <w:t>07/08/2025</w:t>
+            </w:r>
+          </w:p>
+        </w:tc>
+        <w:tc>
+          <w:tcPr>
+            <w:tcW w:w="4089" w:type="dxa"/>
+          </w:tcPr>
+          <w:p>
+            <w:pPr>
+              <w:cnfStyle w:val="000000100000" w:firstRow="0" w:lastRow="0" w:firstColumn="0" w:lastColumn="0" w:oddVBand="0" w:evenVBand="0" w:oddHBand="1" w:evenHBand="0" w:firstRowFirstColumn="0" w:firstRowLastColumn="0" w:lastRowFirstColumn="0" w:lastRowLastColumn="0"/>
+              <w:rPr>
+                <w:rFonts w:ascii="Arial" w:hAnsi="Arial" w:cs="Arial"/>
+                <w:sz w:val="24"/>
+                <w:szCs w:val="24"/>
+              </w:rPr>
+            </w:pPr>
+            <w:r>
+              <w:rPr>
+                <w:rFonts w:ascii="Arial" w:hAnsi="Arial" w:cs="Arial"/>
+                <w:sz w:val="24"/>
+                <w:szCs w:val="24"/>
+              </w:rPr>
+              <w:t xml:space="preserve">Adicionei a pasta com os arquivos do </w:t>
+            </w:r>
+            <w:proofErr w:type="spellStart"/>
+            <w:r>
+              <w:rPr>
+                <w:rFonts w:ascii="Arial" w:hAnsi="Arial" w:cs="Arial"/>
+                <w:i/>
+                <w:sz w:val="24"/>
+                <w:szCs w:val="24"/>
+              </w:rPr>
+              <w:t>backend</w:t>
+            </w:r>
+            <w:proofErr w:type="spellEnd"/>
+            <w:r>
+              <w:rPr>
+                <w:rFonts w:ascii="Arial" w:hAnsi="Arial" w:cs="Arial"/>
+                <w:sz w:val="24"/>
+                <w:szCs w:val="24"/>
+              </w:rPr>
+              <w:t xml:space="preserve"> da aplicação. Tentei deixar o </w:t>
+            </w:r>
+            <w:proofErr w:type="spellStart"/>
+            <w:r>
+              <w:rPr>
+                <w:rFonts w:ascii="Arial" w:hAnsi="Arial" w:cs="Arial"/>
+                <w:sz w:val="24"/>
+                <w:szCs w:val="24"/>
+              </w:rPr>
+              <w:t>login</w:t>
+            </w:r>
+            <w:proofErr w:type="spellEnd"/>
+            <w:r>
+              <w:rPr>
+                <w:rFonts w:ascii="Arial" w:hAnsi="Arial" w:cs="Arial"/>
+                <w:sz w:val="24"/>
+                <w:szCs w:val="24"/>
+              </w:rPr>
+              <w:t xml:space="preserve"> funcional mas detectei que os botões da página não estavam funcionando como deveriam. Tentei resolver o problema de várias formas mas não obtive sucesso.</w:t>
+            </w:r>
+          </w:p>
+        </w:tc>
+        <w:tc>
+          <w:tcPr>
+            <w:tcW w:w="2030" w:type="dxa"/>
+          </w:tcPr>
+          <w:p>
+            <w:pPr>
+              <w:cnfStyle w:val="000000100000" w:firstRow="0" w:lastRow="0" w:firstColumn="0" w:lastColumn="0" w:oddVBand="0" w:evenVBand="0" w:oddHBand="1" w:evenHBand="0" w:firstRowFirstColumn="0" w:firstRowLastColumn="0" w:lastRowFirstColumn="0" w:lastRowLastColumn="0"/>
+              <w:rPr>
+                <w:rFonts w:ascii="Arial" w:hAnsi="Arial" w:cs="Arial"/>
+                <w:sz w:val="24"/>
+                <w:szCs w:val="24"/>
+              </w:rPr>
+            </w:pPr>
+            <w:r>
+              <w:rPr>
+                <w:rFonts w:ascii="Arial" w:hAnsi="Arial" w:cs="Arial"/>
+                <w:sz w:val="24"/>
+                <w:szCs w:val="24"/>
+              </w:rPr>
+              <w:t>Meilyn</w:t>
+            </w:r>
+          </w:p>
+        </w:tc>
+      </w:tr>
+      <w:tr>
+        <w:tc>
+          <w:tcPr>
+            <w:cnfStyle w:val="001000000000" w:firstRow="0" w:lastRow="0" w:firstColumn="1" w:lastColumn="0" w:oddVBand="0" w:evenVBand="0" w:oddHBand="0" w:evenHBand="0" w:firstRowFirstColumn="0" w:firstRowLastColumn="0" w:lastRowFirstColumn="0" w:lastRowLastColumn="0"/>
+            <w:tcW w:w="2385" w:type="dxa"/>
             <w:tcBorders>
               <w:bottom w:val="single" w:sz="4" w:space="0" w:color="auto"/>
             </w:tcBorders>
@@ -541,54 +1383,64 @@
                 <w:sz w:val="24"/>
                 <w:szCs w:val="24"/>
               </w:rPr>
-              <w:t>03/07/2025</w:t>
-            </w:r>
-          </w:p>
-        </w:tc>
-        <w:tc>
-          <w:tcPr>
-            <w:tcW w:w="4122" w:type="dxa"/>
+              <w:t>08/08/2025</w:t>
+            </w:r>
+          </w:p>
+        </w:tc>
+        <w:tc>
+          <w:tcPr>
+            <w:tcW w:w="4089" w:type="dxa"/>
             <w:tcBorders>
               <w:bottom w:val="single" w:sz="4" w:space="0" w:color="auto"/>
             </w:tcBorders>
           </w:tcPr>
           <w:p>
             <w:pPr>
-              <w:cnfStyle w:val="000000100000" w:firstRow="0" w:lastRow="0" w:firstColumn="0" w:lastColumn="0" w:oddVBand="0" w:evenVBand="0" w:oddHBand="1" w:evenHBand="0" w:firstRowFirstColumn="0" w:firstRowLastColumn="0" w:lastRowFirstColumn="0" w:lastRowLastColumn="0"/>
-              <w:rPr>
-                <w:rFonts w:ascii="Arial" w:hAnsi="Arial" w:cs="Arial"/>
-                <w:sz w:val="24"/>
-                <w:szCs w:val="24"/>
-              </w:rPr>
-            </w:pPr>
-            <w:r>
-              <w:rPr>
-                <w:rFonts w:ascii="Arial" w:hAnsi="Arial" w:cs="Arial"/>
-                <w:sz w:val="24"/>
-                <w:szCs w:val="24"/>
-              </w:rPr>
-              <w:t>C</w:t>
-            </w:r>
-            <w:r>
-              <w:rPr>
-                <w:rFonts w:ascii="Arial" w:hAnsi="Arial" w:cs="Arial"/>
-                <w:sz w:val="24"/>
-                <w:szCs w:val="24"/>
-              </w:rPr>
-              <w:t>riação de repositório e projeto</w:t>
-            </w:r>
-          </w:p>
-        </w:tc>
-        <w:tc>
-          <w:tcPr>
-            <w:tcW w:w="236" w:type="dxa"/>
+              <w:cnfStyle w:val="000000000000" w:firstRow="0" w:lastRow="0" w:firstColumn="0" w:lastColumn="0" w:oddVBand="0" w:evenVBand="0" w:oddHBand="0" w:evenHBand="0" w:firstRowFirstColumn="0" w:firstRowLastColumn="0" w:lastRowFirstColumn="0" w:lastRowLastColumn="0"/>
+              <w:rPr>
+                <w:rFonts w:ascii="Arial" w:hAnsi="Arial" w:cs="Arial"/>
+                <w:sz w:val="24"/>
+                <w:szCs w:val="24"/>
+              </w:rPr>
+            </w:pPr>
+            <w:r>
+              <w:rPr>
+                <w:rFonts w:ascii="Arial" w:hAnsi="Arial" w:cs="Arial"/>
+                <w:sz w:val="24"/>
+                <w:szCs w:val="24"/>
+              </w:rPr>
+              <w:t xml:space="preserve">Atualizei o relatório de atividades e realizei os </w:t>
+            </w:r>
+            <w:proofErr w:type="spellStart"/>
+            <w:r>
+              <w:rPr>
+                <w:rFonts w:ascii="Arial" w:hAnsi="Arial" w:cs="Arial"/>
+                <w:sz w:val="24"/>
+                <w:szCs w:val="24"/>
+              </w:rPr>
+              <w:t>commits</w:t>
+            </w:r>
+            <w:proofErr w:type="spellEnd"/>
+            <w:r>
+              <w:rPr>
+                <w:rFonts w:ascii="Arial" w:hAnsi="Arial" w:cs="Arial"/>
+                <w:sz w:val="24"/>
+                <w:szCs w:val="24"/>
+              </w:rPr>
+              <w:t xml:space="preserve"> para atualizar o projeto.</w:t>
+            </w:r>
+          </w:p>
+        </w:tc>
+        <w:tc>
+          <w:tcPr>
+            <w:tcW w:w="2030" w:type="dxa"/>
             <w:tcBorders>
               <w:bottom w:val="single" w:sz="4" w:space="0" w:color="auto"/>
             </w:tcBorders>
           </w:tcPr>
           <w:p>
             <w:pPr>
-              <w:cnfStyle w:val="000000100000" w:firstRow="0" w:lastRow="0" w:firstColumn="0" w:lastColumn="0" w:oddVBand="0" w:evenVBand="0" w:oddHBand="1" w:evenHBand="0" w:firstRowFirstColumn="0" w:firstRowLastColumn="0" w:lastRowFirstColumn="0" w:lastRowLastColumn="0"/>
+              <w:cnfStyle w:val="000000000000" w:firstRow="0" w:lastRow="0" w:firstColumn="0" w:lastColumn="0" w:oddVBand="0" w:evenVBand="0" w:oddHBand="0" w:evenHBand="0" w:firstRowFirstColumn="0" w:firstRowLastColumn="0" w:lastRowFirstColumn="0" w:lastRowLastColumn="0"/>
               <w:rPr>
                 <w:rFonts w:ascii="Arial" w:hAnsi="Arial" w:cs="Arial"/>
                 <w:sz w:val="24"/>
@@ -618,8 +1470,57 @@
           <w:u w:val="single"/>
         </w:rPr>
       </w:pPr>
+    </w:p>
+    <w:p>
+      <w:pPr>
+        <w:rPr>
+          <w:rFonts w:ascii="Arial" w:hAnsi="Arial" w:cs="Arial"/>
+          <w:b/>
+          <w:sz w:val="24"/>
+          <w:szCs w:val="24"/>
+        </w:rPr>
+      </w:pPr>
+      <w:r>
+        <w:rPr>
+          <w:rFonts w:ascii="Arial" w:hAnsi="Arial" w:cs="Arial"/>
+          <w:b/>
+          <w:sz w:val="24"/>
+          <w:szCs w:val="24"/>
+        </w:rPr>
+        <w:t xml:space="preserve">Link para visualizar os </w:t>
+      </w:r>
+      <w:proofErr w:type="spellStart"/>
+      <w:r>
+        <w:rPr>
+          <w:rFonts w:ascii="Arial" w:hAnsi="Arial" w:cs="Arial"/>
+          <w:b/>
+          <w:i/>
+          <w:sz w:val="24"/>
+          <w:szCs w:val="24"/>
+        </w:rPr>
+        <w:t>wireframes</w:t>
+      </w:r>
       <w:bookmarkStart w:id="0" w:name="_GoBack"/>
       <w:bookmarkEnd w:id="0"/>
+      <w:proofErr w:type="spellEnd"/>
+    </w:p>
+    <w:p>
+      <w:pPr>
+        <w:rPr>
+          <w:rFonts w:ascii="Arial" w:hAnsi="Arial" w:cs="Arial"/>
+          <w:b/>
+          <w:sz w:val="24"/>
+          <w:szCs w:val="24"/>
+        </w:rPr>
+      </w:pPr>
+      <w:r>
+        <w:rPr>
+          <w:rFonts w:ascii="Arial" w:hAnsi="Arial" w:cs="Arial"/>
+          <w:sz w:val="24"/>
+          <w:szCs w:val="24"/>
+        </w:rPr>
+        <w:t>https://www.figma.com/design/cnHweDEzVf42j6lRCQkyD8/formula-1-streaming?node-id=107-172&amp;t=nUNCvFItPNYbJZ7r-1</w:t>
+      </w:r>
     </w:p>
     <w:sectPr>
       <w:pgSz w:w="11906" w:h="16838"/>

</xml_diff>